<commit_message>
added to assignment 2
</commit_message>
<xml_diff>
--- a/UML for planning for drunks model.docx
+++ b/UML for planning for drunks model.docx
@@ -7,12 +7,425 @@
         <w:pStyle w:val="Heading1"/>
       </w:pPr>
       <w:r>
-        <w:t xml:space="preserve">UML for planning for drunks model </w:t>
+        <w:t>GEOG5990M Programming for Geographical Information Analysis: Core Skills</w:t>
       </w:r>
     </w:p>
     <w:p>
-      <w:bookmarkStart w:id="0" w:name="_GoBack"/>
-      <w:bookmarkEnd w:id="0"/>
+      <w:pPr>
+        <w:pStyle w:val="Heading2"/>
+      </w:pPr>
+    </w:p>
+    <w:p>
+      <w:pPr>
+        <w:pStyle w:val="Heading2"/>
+      </w:pPr>
+      <w:r>
+        <w:t xml:space="preserve">UML for </w:t>
+      </w:r>
+      <w:r>
+        <w:t xml:space="preserve">the Planning for Drunks Model </w:t>
+      </w:r>
+    </w:p>
+    <w:p>
+      <w:pPr>
+        <w:pStyle w:val="Heading2"/>
+      </w:pPr>
+    </w:p>
+    <w:p/>
+    <w:p/>
+    <w:p>
+      <w:r>
+        <w:rPr>
+          <w:noProof/>
+        </w:rPr>
+        <mc:AlternateContent>
+          <mc:Choice Requires="wps">
+            <w:drawing>
+              <wp:anchor distT="0" distB="0" distL="114300" distR="114300" simplePos="0" relativeHeight="251659264" behindDoc="0" locked="0" layoutInCell="1" allowOverlap="1">
+                <wp:simplePos x="0" y="0"/>
+                <wp:positionH relativeFrom="column">
+                  <wp:posOffset>1431235</wp:posOffset>
+                </wp:positionH>
+                <wp:positionV relativeFrom="paragraph">
+                  <wp:posOffset>64026</wp:posOffset>
+                </wp:positionV>
+                <wp:extent cx="2750820" cy="1431234"/>
+                <wp:effectExtent l="0" t="0" r="17780" b="17145"/>
+                <wp:wrapNone/>
+                <wp:docPr id="1" name="Rectangle 1"/>
+                <wp:cNvGraphicFramePr/>
+                <a:graphic xmlns:a="http://schemas.openxmlformats.org/drawingml/2006/main">
+                  <a:graphicData uri="http://schemas.microsoft.com/office/word/2010/wordprocessingShape">
+                    <wps:wsp>
+                      <wps:cNvSpPr/>
+                      <wps:spPr>
+                        <a:xfrm>
+                          <a:off x="0" y="0"/>
+                          <a:ext cx="2750820" cy="1431234"/>
+                        </a:xfrm>
+                        <a:prstGeom prst="rect">
+                          <a:avLst/>
+                        </a:prstGeom>
+                        <a:noFill/>
+                      </wps:spPr>
+                      <wps:style>
+                        <a:lnRef idx="2">
+                          <a:schemeClr val="accent1">
+                            <a:shade val="50000"/>
+                          </a:schemeClr>
+                        </a:lnRef>
+                        <a:fillRef idx="1">
+                          <a:schemeClr val="accent1"/>
+                        </a:fillRef>
+                        <a:effectRef idx="0">
+                          <a:schemeClr val="accent1"/>
+                        </a:effectRef>
+                        <a:fontRef idx="minor">
+                          <a:schemeClr val="lt1"/>
+                        </a:fontRef>
+                      </wps:style>
+                      <wps:bodyPr rot="0" spcFirstLastPara="0" vertOverflow="overflow" horzOverflow="overflow" vert="horz" wrap="square" lIns="91440" tIns="45720" rIns="91440" bIns="45720" numCol="1" spcCol="0" rtlCol="0" fromWordArt="0" anchor="ctr" anchorCtr="0" forceAA="0" compatLnSpc="1">
+                        <a:prstTxWarp prst="textNoShape">
+                          <a:avLst/>
+                        </a:prstTxWarp>
+                        <a:noAutofit/>
+                      </wps:bodyPr>
+                    </wps:wsp>
+                  </a:graphicData>
+                </a:graphic>
+                <wp14:sizeRelV relativeFrom="margin">
+                  <wp14:pctHeight>0</wp14:pctHeight>
+                </wp14:sizeRelV>
+              </wp:anchor>
+            </w:drawing>
+          </mc:Choice>
+          <mc:Fallback>
+            <w:pict>
+              <v:rect w14:anchorId="60F20D6B" id="Rectangle 1" o:spid="_x0000_s1026" style="position:absolute;margin-left:112.7pt;margin-top:5.05pt;width:216.6pt;height:112.7pt;z-index:251659264;visibility:visible;mso-wrap-style:square;mso-height-percent:0;mso-wrap-distance-left:9pt;mso-wrap-distance-top:0;mso-wrap-distance-right:9pt;mso-wrap-distance-bottom:0;mso-position-horizontal:absolute;mso-position-horizontal-relative:text;mso-position-vertical:absolute;mso-position-vertical-relative:text;mso-height-percent:0;mso-height-relative:margin;v-text-anchor:middle" o:gfxdata="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" filled="f" strokecolor="#1f3763 [1604]" strokeweight="1pt"/>
+            </w:pict>
+          </mc:Fallback>
+        </mc:AlternateContent>
+      </w:r>
+      <w:r>
+        <w:rPr>
+          <w:noProof/>
+        </w:rPr>
+        <mc:AlternateContent>
+          <mc:Choice Requires="wps">
+            <w:drawing>
+              <wp:anchor distT="0" distB="0" distL="114300" distR="114300" simplePos="0" relativeHeight="251660288" behindDoc="0" locked="0" layoutInCell="1" allowOverlap="1">
+                <wp:simplePos x="0" y="0"/>
+                <wp:positionH relativeFrom="column">
+                  <wp:posOffset>1431235</wp:posOffset>
+                </wp:positionH>
+                <wp:positionV relativeFrom="paragraph">
+                  <wp:posOffset>66868</wp:posOffset>
+                </wp:positionV>
+                <wp:extent cx="2750820" cy="349858"/>
+                <wp:effectExtent l="0" t="0" r="17780" b="19050"/>
+                <wp:wrapNone/>
+                <wp:docPr id="2" name="Text Box 2"/>
+                <wp:cNvGraphicFramePr/>
+                <a:graphic xmlns:a="http://schemas.openxmlformats.org/drawingml/2006/main">
+                  <a:graphicData uri="http://schemas.microsoft.com/office/word/2010/wordprocessingShape">
+                    <wps:wsp>
+                      <wps:cNvSpPr txBox="1"/>
+                      <wps:spPr>
+                        <a:xfrm>
+                          <a:off x="0" y="0"/>
+                          <a:ext cx="2750820" cy="349858"/>
+                        </a:xfrm>
+                        <a:prstGeom prst="rect">
+                          <a:avLst/>
+                        </a:prstGeom>
+                        <a:solidFill>
+                          <a:schemeClr val="lt1"/>
+                        </a:solidFill>
+                        <a:ln w="6350">
+                          <a:solidFill>
+                            <a:prstClr val="black"/>
+                          </a:solidFill>
+                        </a:ln>
+                      </wps:spPr>
+                      <wps:txbx>
+                        <w:txbxContent>
+                          <w:p>
+                            <w:pPr>
+                              <w:jc w:val="center"/>
+                              <w:rPr>
+                                <w:b/>
+                              </w:rPr>
+                            </w:pPr>
+                            <w:r>
+                              <w:rPr>
+                                <w:b/>
+                              </w:rPr>
+                              <w:t>Model</w:t>
+                            </w:r>
+                            <w:r>
+                              <w:rPr>
+                                <w:b/>
+                              </w:rPr>
+                              <w:t>: PlanningForDrunks.py</w:t>
+                            </w:r>
+                          </w:p>
+                        </w:txbxContent>
+                      </wps:txbx>
+                      <wps:bodyPr rot="0" spcFirstLastPara="0" vertOverflow="overflow" horzOverflow="overflow" vert="horz" wrap="square" lIns="91440" tIns="45720" rIns="91440" bIns="45720" numCol="1" spcCol="0" rtlCol="0" fromWordArt="0" anchor="t" anchorCtr="0" forceAA="0" compatLnSpc="1">
+                        <a:prstTxWarp prst="textNoShape">
+                          <a:avLst/>
+                        </a:prstTxWarp>
+                        <a:noAutofit/>
+                      </wps:bodyPr>
+                    </wps:wsp>
+                  </a:graphicData>
+                </a:graphic>
+                <wp14:sizeRelV relativeFrom="margin">
+                  <wp14:pctHeight>0</wp14:pctHeight>
+                </wp14:sizeRelV>
+              </wp:anchor>
+            </w:drawing>
+          </mc:Choice>
+          <mc:Fallback>
+            <w:pict>
+              <v:shapetype id="_x0000_t202" coordsize="21600,21600" o:spt="202" path="m,l,21600r21600,l21600,xe">
+                <v:stroke joinstyle="miter"/>
+                <v:path gradientshapeok="t" o:connecttype="rect"/>
+              </v:shapetype>
+              <v:shape id="Text Box 2" o:spid="_x0000_s1026" type="#_x0000_t202" style="position:absolute;margin-left:112.7pt;margin-top:5.25pt;width:216.6pt;height:27.55pt;z-index:251660288;visibility:visible;mso-wrap-style:square;mso-height-percent:0;mso-wrap-distance-left:9pt;mso-wrap-distance-top:0;mso-wrap-distance-right:9pt;mso-wrap-distance-bottom:0;mso-position-horizontal:absolute;mso-position-horizontal-relative:text;mso-position-vertical:absolute;mso-position-vertical-relative:text;mso-height-percent:0;mso-height-relative:margin;v-text-anchor:top" o:gfxdata="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" fillcolor="white [3201]" strokeweight=".5pt">
+                <v:textbox>
+                  <w:txbxContent>
+                    <w:p>
+                      <w:pPr>
+                        <w:jc w:val="center"/>
+                        <w:rPr>
+                          <w:b/>
+                        </w:rPr>
+                      </w:pPr>
+                      <w:r>
+                        <w:rPr>
+                          <w:b/>
+                        </w:rPr>
+                        <w:t>Model</w:t>
+                      </w:r>
+                      <w:r>
+                        <w:rPr>
+                          <w:b/>
+                        </w:rPr>
+                        <w:t>: PlanningForDrunks.py</w:t>
+                      </w:r>
+                    </w:p>
+                  </w:txbxContent>
+                </v:textbox>
+              </v:shape>
+            </w:pict>
+          </mc:Fallback>
+        </mc:AlternateContent>
+      </w:r>
+    </w:p>
+    <w:p/>
+    <w:p>
+      <w:r>
+        <w:rPr>
+          <w:noProof/>
+        </w:rPr>
+        <mc:AlternateContent>
+          <mc:Choice Requires="wps">
+            <w:drawing>
+              <wp:anchor distT="0" distB="0" distL="114300" distR="114300" simplePos="0" relativeHeight="251661312" behindDoc="0" locked="0" layoutInCell="1" allowOverlap="1">
+                <wp:simplePos x="0" y="0"/>
+                <wp:positionH relativeFrom="column">
+                  <wp:posOffset>1431235</wp:posOffset>
+                </wp:positionH>
+                <wp:positionV relativeFrom="paragraph">
+                  <wp:posOffset>44643</wp:posOffset>
+                </wp:positionV>
+                <wp:extent cx="2750820" cy="755871"/>
+                <wp:effectExtent l="0" t="0" r="17780" b="19050"/>
+                <wp:wrapNone/>
+                <wp:docPr id="3" name="Text Box 3"/>
+                <wp:cNvGraphicFramePr/>
+                <a:graphic xmlns:a="http://schemas.openxmlformats.org/drawingml/2006/main">
+                  <a:graphicData uri="http://schemas.microsoft.com/office/word/2010/wordprocessingShape">
+                    <wps:wsp>
+                      <wps:cNvSpPr txBox="1"/>
+                      <wps:spPr>
+                        <a:xfrm>
+                          <a:off x="0" y="0"/>
+                          <a:ext cx="2750820" cy="755871"/>
+                        </a:xfrm>
+                        <a:prstGeom prst="rect">
+                          <a:avLst/>
+                        </a:prstGeom>
+                        <a:solidFill>
+                          <a:schemeClr val="lt1"/>
+                        </a:solidFill>
+                        <a:ln w="6350">
+                          <a:solidFill>
+                            <a:prstClr val="black"/>
+                          </a:solidFill>
+                        </a:ln>
+                      </wps:spPr>
+                      <wps:txbx>
+                        <w:txbxContent>
+                          <w:p>
+                            <w:r>
+                              <w:t xml:space="preserve">+agents: Agent </w:t>
+                            </w:r>
+                          </w:p>
+                          <w:p>
+                            <w:r>
+                              <w:t>+environment: list</w:t>
+                            </w:r>
+                          </w:p>
+                          <w:p>
+                            <w:r>
+                              <w:t>+</w:t>
+                            </w:r>
+                            <w:proofErr w:type="spellStart"/>
+                            <w:r>
+                              <w:t>walked_through_environment</w:t>
+                            </w:r>
+                            <w:proofErr w:type="spellEnd"/>
+                            <w:r>
+                              <w:t>: list</w:t>
+                            </w:r>
+                          </w:p>
+                          <w:p/>
+                          <w:p/>
+                        </w:txbxContent>
+                      </wps:txbx>
+                      <wps:bodyPr rot="0" spcFirstLastPara="0" vertOverflow="overflow" horzOverflow="overflow" vert="horz" wrap="square" lIns="91440" tIns="45720" rIns="91440" bIns="45720" numCol="1" spcCol="0" rtlCol="0" fromWordArt="0" anchor="t" anchorCtr="0" forceAA="0" compatLnSpc="1">
+                        <a:prstTxWarp prst="textNoShape">
+                          <a:avLst/>
+                        </a:prstTxWarp>
+                        <a:noAutofit/>
+                      </wps:bodyPr>
+                    </wps:wsp>
+                  </a:graphicData>
+                </a:graphic>
+                <wp14:sizeRelV relativeFrom="margin">
+                  <wp14:pctHeight>0</wp14:pctHeight>
+                </wp14:sizeRelV>
+              </wp:anchor>
+            </w:drawing>
+          </mc:Choice>
+          <mc:Fallback>
+            <w:pict>
+              <v:shape id="Text Box 3" o:spid="_x0000_s1027" type="#_x0000_t202" style="position:absolute;margin-left:112.7pt;margin-top:3.5pt;width:216.6pt;height:59.5pt;z-index:251661312;visibility:visible;mso-wrap-style:square;mso-height-percent:0;mso-wrap-distance-left:9pt;mso-wrap-distance-top:0;mso-wrap-distance-right:9pt;mso-wrap-distance-bottom:0;mso-position-horizontal:absolute;mso-position-horizontal-relative:text;mso-position-vertical:absolute;mso-position-vertical-relative:text;mso-height-percent:0;mso-height-relative:margin;v-text-anchor:top" o:gfxdata="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" fillcolor="white [3201]" strokeweight=".5pt">
+                <v:textbox>
+                  <w:txbxContent>
+                    <w:p>
+                      <w:r>
+                        <w:t xml:space="preserve">+agents: Agent </w:t>
+                      </w:r>
+                    </w:p>
+                    <w:p>
+                      <w:r>
+                        <w:t>+environment: list</w:t>
+                      </w:r>
+                    </w:p>
+                    <w:p>
+                      <w:r>
+                        <w:t>+</w:t>
+                      </w:r>
+                      <w:proofErr w:type="spellStart"/>
+                      <w:r>
+                        <w:t>walked_through_environment</w:t>
+                      </w:r>
+                      <w:proofErr w:type="spellEnd"/>
+                      <w:r>
+                        <w:t>: list</w:t>
+                      </w:r>
+                    </w:p>
+                    <w:p/>
+                    <w:p/>
+                  </w:txbxContent>
+                </v:textbox>
+              </v:shape>
+            </w:pict>
+          </mc:Fallback>
+        </mc:AlternateContent>
+      </w:r>
+    </w:p>
+    <w:p/>
+    <w:p/>
+    <w:p/>
+    <w:p>
+      <w:r>
+        <w:rPr>
+          <w:noProof/>
+        </w:rPr>
+        <mc:AlternateContent>
+          <mc:Choice Requires="wps">
+            <w:drawing>
+              <wp:anchor distT="0" distB="0" distL="114300" distR="114300" simplePos="0" relativeHeight="251662336" behindDoc="0" locked="0" layoutInCell="1" allowOverlap="1">
+                <wp:simplePos x="0" y="0"/>
+                <wp:positionH relativeFrom="column">
+                  <wp:posOffset>1431235</wp:posOffset>
+                </wp:positionH>
+                <wp:positionV relativeFrom="paragraph">
+                  <wp:posOffset>13170</wp:posOffset>
+                </wp:positionV>
+                <wp:extent cx="2750820" cy="365760"/>
+                <wp:effectExtent l="0" t="0" r="17780" b="15240"/>
+                <wp:wrapNone/>
+                <wp:docPr id="4" name="Text Box 4"/>
+                <wp:cNvGraphicFramePr/>
+                <a:graphic xmlns:a="http://schemas.openxmlformats.org/drawingml/2006/main">
+                  <a:graphicData uri="http://schemas.microsoft.com/office/word/2010/wordprocessingShape">
+                    <wps:wsp>
+                      <wps:cNvSpPr txBox="1"/>
+                      <wps:spPr>
+                        <a:xfrm>
+                          <a:off x="0" y="0"/>
+                          <a:ext cx="2750820" cy="365760"/>
+                        </a:xfrm>
+                        <a:prstGeom prst="rect">
+                          <a:avLst/>
+                        </a:prstGeom>
+                        <a:solidFill>
+                          <a:schemeClr val="lt1"/>
+                        </a:solidFill>
+                        <a:ln w="6350">
+                          <a:solidFill>
+                            <a:prstClr val="black"/>
+                          </a:solidFill>
+                        </a:ln>
+                      </wps:spPr>
+                      <wps:txbx>
+                        <w:txbxContent>
+                          <w:p/>
+                        </w:txbxContent>
+                      </wps:txbx>
+                      <wps:bodyPr rot="0" spcFirstLastPara="0" vertOverflow="overflow" horzOverflow="overflow" vert="horz" wrap="square" lIns="91440" tIns="45720" rIns="91440" bIns="45720" numCol="1" spcCol="0" rtlCol="0" fromWordArt="0" anchor="t" anchorCtr="0" forceAA="0" compatLnSpc="1">
+                        <a:prstTxWarp prst="textNoShape">
+                          <a:avLst/>
+                        </a:prstTxWarp>
+                        <a:noAutofit/>
+                      </wps:bodyPr>
+                    </wps:wsp>
+                  </a:graphicData>
+                </a:graphic>
+                <wp14:sizeRelV relativeFrom="margin">
+                  <wp14:pctHeight>0</wp14:pctHeight>
+                </wp14:sizeRelV>
+              </wp:anchor>
+            </w:drawing>
+          </mc:Choice>
+          <mc:Fallback>
+            <w:pict>
+              <v:shape id="Text Box 4" o:spid="_x0000_s1028" type="#_x0000_t202" style="position:absolute;margin-left:112.7pt;margin-top:1.05pt;width:216.6pt;height:28.8pt;z-index:251662336;visibility:visible;mso-wrap-style:square;mso-height-percent:0;mso-wrap-distance-left:9pt;mso-wrap-distance-top:0;mso-wrap-distance-right:9pt;mso-wrap-distance-bottom:0;mso-position-horizontal:absolute;mso-position-horizontal-relative:text;mso-position-vertical:absolute;mso-position-vertical-relative:text;mso-height-percent:0;mso-height-relative:margin;v-text-anchor:top" o:gfxdata="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" fillcolor="white [3201]" strokeweight=".5pt">
+                <v:textbox>
+                  <w:txbxContent>
+                    <w:p/>
+                  </w:txbxContent>
+                </v:textbox>
+              </v:shape>
+            </w:pict>
+          </mc:Fallback>
+        </mc:AlternateContent>
+      </w:r>
     </w:p>
     <w:p>
       <w:r>
@@ -25,10 +438,10 @@
               <wp:anchor distT="0" distB="0" distL="114300" distR="114300" simplePos="0" relativeHeight="251669504" behindDoc="0" locked="0" layoutInCell="1" allowOverlap="1">
                 <wp:simplePos x="0" y="0"/>
                 <wp:positionH relativeFrom="column">
-                  <wp:posOffset>3139412</wp:posOffset>
+                  <wp:posOffset>3154625</wp:posOffset>
                 </wp:positionH>
                 <wp:positionV relativeFrom="paragraph">
-                  <wp:posOffset>2076450</wp:posOffset>
+                  <wp:posOffset>186772</wp:posOffset>
                 </wp:positionV>
                 <wp:extent cx="238540" cy="285667"/>
                 <wp:effectExtent l="12700" t="12700" r="28575" b="19685"/>
@@ -84,15 +497,17 @@
           </mc:Choice>
           <mc:Fallback>
             <w:pict>
-              <v:shapetype w14:anchorId="2AEF0B70" id="_x0000_t4" coordsize="21600,21600" o:spt="4" path="m10800,l,10800,10800,21600,21600,10800xe">
+              <v:shapetype w14:anchorId="4DBC5242" id="_x0000_t4" coordsize="21600,21600" o:spt="4" path="m10800,l,10800,10800,21600,21600,10800xe">
                 <v:stroke joinstyle="miter"/>
                 <v:path gradientshapeok="t" o:connecttype="rect" textboxrect="5400,5400,16200,16200"/>
               </v:shapetype>
-              <v:shape id="Diamond 13" o:spid="_x0000_s1026" type="#_x0000_t4" style="position:absolute;margin-left:247.2pt;margin-top:163.5pt;width:18.8pt;height:22.5pt;z-index:251669504;visibility:visible;mso-wrap-style:square;mso-width-percent:0;mso-height-percent:0;mso-wrap-distance-left:9pt;mso-wrap-distance-top:0;mso-wrap-distance-right:9pt;mso-wrap-distance-bottom:0;mso-position-horizontal:absolute;mso-position-horizontal-relative:text;mso-position-vertical:absolute;mso-position-vertical-relative:text;mso-width-percent:0;mso-height-percent:0;mso-width-relative:margin;mso-height-relative:margin;v-text-anchor:middle" o:gfxdata="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" fillcolor="black [3200]" strokecolor="black [1600]" strokeweight="1pt"/>
+              <v:shape id="Diamond 13" o:spid="_x0000_s1026" type="#_x0000_t4" style="position:absolute;margin-left:248.4pt;margin-top:14.7pt;width:18.8pt;height:22.5pt;z-index:251669504;visibility:visible;mso-wrap-style:square;mso-width-percent:0;mso-height-percent:0;mso-wrap-distance-left:9pt;mso-wrap-distance-top:0;mso-wrap-distance-right:9pt;mso-wrap-distance-bottom:0;mso-position-horizontal:absolute;mso-position-horizontal-relative:text;mso-position-vertical:absolute;mso-position-vertical-relative:text;mso-width-percent:0;mso-height-percent:0;mso-width-relative:margin;mso-height-relative:margin;v-text-anchor:middle" o:gfxdata="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" fillcolor="black [3200]" strokecolor="black [1600]" strokeweight="1pt"/>
             </w:pict>
           </mc:Fallback>
         </mc:AlternateContent>
       </w:r>
+    </w:p>
+    <w:p>
       <w:r>
         <w:rPr>
           <w:noProof/>
@@ -106,10 +521,10 @@
                   <wp:posOffset>3267738</wp:posOffset>
                 </wp:positionH>
                 <wp:positionV relativeFrom="paragraph">
-                  <wp:posOffset>2076588</wp:posOffset>
+                  <wp:posOffset>6819</wp:posOffset>
                 </wp:positionV>
-                <wp:extent cx="0" cy="1431539"/>
-                <wp:effectExtent l="0" t="0" r="12700" b="16510"/>
+                <wp:extent cx="248" cy="2115103"/>
+                <wp:effectExtent l="0" t="0" r="12700" b="6350"/>
                 <wp:wrapNone/>
                 <wp:docPr id="12" name="Straight Connector 12"/>
                 <wp:cNvGraphicFramePr/>
@@ -118,9 +533,9 @@
                     <wps:wsp>
                       <wps:cNvCnPr/>
                       <wps:spPr>
-                        <a:xfrm flipV="1">
+                        <a:xfrm flipH="1" flipV="1">
                           <a:off x="0" y="0"/>
-                          <a:ext cx="0" cy="1431539"/>
+                          <a:ext cx="248" cy="2115103"/>
                         </a:xfrm>
                         <a:prstGeom prst="line">
                           <a:avLst/>
@@ -145,14 +560,111 @@
                     </wps:wsp>
                   </a:graphicData>
                 </a:graphic>
+                <wp14:sizeRelH relativeFrom="margin">
+                  <wp14:pctWidth>0</wp14:pctWidth>
+                </wp14:sizeRelH>
+                <wp14:sizeRelV relativeFrom="margin">
+                  <wp14:pctHeight>0</wp14:pctHeight>
+                </wp14:sizeRelV>
               </wp:anchor>
             </w:drawing>
           </mc:Choice>
           <mc:Fallback>
             <w:pict>
-              <v:line w14:anchorId="2EB4A848" id="Straight Connector 12" o:spid="_x0000_s1026" style="position:absolute;flip:y;z-index:251668480;visibility:visible;mso-wrap-style:square;mso-wrap-distance-left:9pt;mso-wrap-distance-top:0;mso-wrap-distance-right:9pt;mso-wrap-distance-bottom:0;mso-position-horizontal:absolute;mso-position-horizontal-relative:text;mso-position-vertical:absolute;mso-position-vertical-relative:text" from="257.3pt,163.5pt" to="257.3pt,276.2pt" o:gfxdata="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" strokecolor="black [3200]" strokeweight="1pt">
+              <v:line w14:anchorId="6AB72DA1" id="Straight Connector 12" o:spid="_x0000_s1026" style="position:absolute;flip:x y;z-index:251668480;visibility:visible;mso-wrap-style:square;mso-width-percent:0;mso-height-percent:0;mso-wrap-distance-left:9pt;mso-wrap-distance-top:0;mso-wrap-distance-right:9pt;mso-wrap-distance-bottom:0;mso-position-horizontal:absolute;mso-position-horizontal-relative:text;mso-position-vertical:absolute;mso-position-vertical-relative:text;mso-width-percent:0;mso-height-percent:0;mso-width-relative:margin;mso-height-relative:margin" from="257.3pt,.55pt" to="257.3pt,167.1pt" o:gfxdata="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" strokecolor="black [3200]" strokeweight="1pt">
                 <v:stroke joinstyle="miter"/>
               </v:line>
+            </w:pict>
+          </mc:Fallback>
+        </mc:AlternateContent>
+      </w:r>
+    </w:p>
+    <w:p/>
+    <w:p>
+      <w:pPr>
+        <w:tabs>
+          <w:tab w:val="left" w:pos="5672"/>
+        </w:tabs>
+      </w:pPr>
+      <w:r>
+        <w:tab/>
+      </w:r>
+      <w:r>
+        <w:t>1</w:t>
+      </w:r>
+    </w:p>
+    <w:p/>
+    <w:p/>
+    <w:p/>
+    <w:p>
+      <w:r>
+        <w:rPr>
+          <w:noProof/>
+        </w:rPr>
+        <mc:AlternateContent>
+          <mc:Choice Requires="wps">
+            <w:drawing>
+              <wp:anchor distT="0" distB="0" distL="114300" distR="114300" simplePos="0" relativeHeight="251663360" behindDoc="0" locked="0" layoutInCell="1" allowOverlap="1">
+                <wp:simplePos x="0" y="0"/>
+                <wp:positionH relativeFrom="column">
+                  <wp:posOffset>7951</wp:posOffset>
+                </wp:positionH>
+                <wp:positionV relativeFrom="paragraph">
+                  <wp:posOffset>35477</wp:posOffset>
+                </wp:positionV>
+                <wp:extent cx="2019300" cy="1215942"/>
+                <wp:effectExtent l="0" t="0" r="12700" b="16510"/>
+                <wp:wrapNone/>
+                <wp:docPr id="5" name="Rectangle 5"/>
+                <wp:cNvGraphicFramePr/>
+                <a:graphic xmlns:a="http://schemas.openxmlformats.org/drawingml/2006/main">
+                  <a:graphicData uri="http://schemas.microsoft.com/office/word/2010/wordprocessingShape">
+                    <wps:wsp>
+                      <wps:cNvSpPr/>
+                      <wps:spPr>
+                        <a:xfrm>
+                          <a:off x="0" y="0"/>
+                          <a:ext cx="2019300" cy="1215942"/>
+                        </a:xfrm>
+                        <a:prstGeom prst="rect">
+                          <a:avLst/>
+                        </a:prstGeom>
+                        <a:noFill/>
+                      </wps:spPr>
+                      <wps:style>
+                        <a:lnRef idx="2">
+                          <a:schemeClr val="accent1">
+                            <a:shade val="50000"/>
+                          </a:schemeClr>
+                        </a:lnRef>
+                        <a:fillRef idx="1">
+                          <a:schemeClr val="accent1"/>
+                        </a:fillRef>
+                        <a:effectRef idx="0">
+                          <a:schemeClr val="accent1"/>
+                        </a:effectRef>
+                        <a:fontRef idx="minor">
+                          <a:schemeClr val="lt1"/>
+                        </a:fontRef>
+                      </wps:style>
+                      <wps:bodyPr rot="0" spcFirstLastPara="0" vertOverflow="overflow" horzOverflow="overflow" vert="horz" wrap="square" lIns="91440" tIns="45720" rIns="91440" bIns="45720" numCol="1" spcCol="0" rtlCol="0" fromWordArt="0" anchor="ctr" anchorCtr="0" forceAA="0" compatLnSpc="1">
+                        <a:prstTxWarp prst="textNoShape">
+                          <a:avLst/>
+                        </a:prstTxWarp>
+                        <a:noAutofit/>
+                      </wps:bodyPr>
+                    </wps:wsp>
+                  </a:graphicData>
+                </a:graphic>
+                <wp14:sizeRelV relativeFrom="margin">
+                  <wp14:pctHeight>0</wp14:pctHeight>
+                </wp14:sizeRelV>
+              </wp:anchor>
+            </w:drawing>
+          </mc:Choice>
+          <mc:Fallback>
+            <w:pict>
+              <v:rect w14:anchorId="09D170EC" id="Rectangle 5" o:spid="_x0000_s1026" style="position:absolute;margin-left:.65pt;margin-top:2.8pt;width:159pt;height:95.75pt;z-index:251663360;visibility:visible;mso-wrap-style:square;mso-height-percent:0;mso-wrap-distance-left:9pt;mso-wrap-distance-top:0;mso-wrap-distance-right:9pt;mso-wrap-distance-bottom:0;mso-position-horizontal:absolute;mso-position-horizontal-relative:text;mso-position-vertical:absolute;mso-position-vertical-relative:text;mso-height-percent:0;mso-height-relative:margin;v-text-anchor:middle" o:gfxdata="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" filled="f" strokecolor="#1f3763 [1604]" strokeweight="1pt"/>
             </w:pict>
           </mc:Fallback>
         </mc:AlternateContent>
@@ -164,13 +676,136 @@
         <mc:AlternateContent>
           <mc:Choice Requires="wps">
             <w:drawing>
+              <wp:anchor distT="0" distB="0" distL="114300" distR="114300" simplePos="0" relativeHeight="251664384" behindDoc="0" locked="0" layoutInCell="1" allowOverlap="1">
+                <wp:simplePos x="0" y="0"/>
+                <wp:positionH relativeFrom="column">
+                  <wp:posOffset>7620</wp:posOffset>
+                </wp:positionH>
+                <wp:positionV relativeFrom="paragraph">
+                  <wp:posOffset>36195</wp:posOffset>
+                </wp:positionV>
+                <wp:extent cx="2019300" cy="500380"/>
+                <wp:effectExtent l="0" t="0" r="12700" b="7620"/>
+                <wp:wrapNone/>
+                <wp:docPr id="6" name="Text Box 6"/>
+                <wp:cNvGraphicFramePr/>
+                <a:graphic xmlns:a="http://schemas.openxmlformats.org/drawingml/2006/main">
+                  <a:graphicData uri="http://schemas.microsoft.com/office/word/2010/wordprocessingShape">
+                    <wps:wsp>
+                      <wps:cNvSpPr txBox="1"/>
+                      <wps:spPr>
+                        <a:xfrm>
+                          <a:off x="0" y="0"/>
+                          <a:ext cx="2019300" cy="500380"/>
+                        </a:xfrm>
+                        <a:prstGeom prst="rect">
+                          <a:avLst/>
+                        </a:prstGeom>
+                        <a:solidFill>
+                          <a:schemeClr val="lt1"/>
+                        </a:solidFill>
+                        <a:ln w="6350">
+                          <a:solidFill>
+                            <a:prstClr val="black"/>
+                          </a:solidFill>
+                        </a:ln>
+                      </wps:spPr>
+                      <wps:txbx>
+                        <w:txbxContent>
+                          <w:p>
+                            <w:pPr>
+                              <w:jc w:val="center"/>
+                              <w:rPr>
+                                <w:b/>
+                              </w:rPr>
+                            </w:pPr>
+                            <w:r>
+                              <w:rPr>
+                                <w:b/>
+                              </w:rPr>
+                              <w:t>Agent</w:t>
+                            </w:r>
+                            <w:r>
+                              <w:rPr>
+                                <w:b/>
+                              </w:rPr>
+                              <w:t>: Drunk_AgentFramework.py</w:t>
+                            </w:r>
+                          </w:p>
+                        </w:txbxContent>
+                      </wps:txbx>
+                      <wps:bodyPr rot="0" spcFirstLastPara="0" vertOverflow="overflow" horzOverflow="overflow" vert="horz" wrap="square" lIns="91440" tIns="45720" rIns="91440" bIns="45720" numCol="1" spcCol="0" rtlCol="0" fromWordArt="0" anchor="t" anchorCtr="0" forceAA="0" compatLnSpc="1">
+                        <a:prstTxWarp prst="textNoShape">
+                          <a:avLst/>
+                        </a:prstTxWarp>
+                        <a:noAutofit/>
+                      </wps:bodyPr>
+                    </wps:wsp>
+                  </a:graphicData>
+                </a:graphic>
+                <wp14:sizeRelV relativeFrom="margin">
+                  <wp14:pctHeight>0</wp14:pctHeight>
+                </wp14:sizeRelV>
+              </wp:anchor>
+            </w:drawing>
+          </mc:Choice>
+          <mc:Fallback>
+            <w:pict>
+              <v:shape id="Text Box 6" o:spid="_x0000_s1029" type="#_x0000_t202" style="position:absolute;margin-left:.6pt;margin-top:2.85pt;width:159pt;height:39.4pt;z-index:251664384;visibility:visible;mso-wrap-style:square;mso-height-percent:0;mso-wrap-distance-left:9pt;mso-wrap-distance-top:0;mso-wrap-distance-right:9pt;mso-wrap-distance-bottom:0;mso-position-horizontal:absolute;mso-position-horizontal-relative:text;mso-position-vertical:absolute;mso-position-vertical-relative:text;mso-height-percent:0;mso-height-relative:margin;v-text-anchor:top" o:gfxdata="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" fillcolor="white [3201]" strokeweight=".5pt">
+                <v:textbox>
+                  <w:txbxContent>
+                    <w:p>
+                      <w:pPr>
+                        <w:jc w:val="center"/>
+                        <w:rPr>
+                          <w:b/>
+                        </w:rPr>
+                      </w:pPr>
+                      <w:r>
+                        <w:rPr>
+                          <w:b/>
+                        </w:rPr>
+                        <w:t>Agent</w:t>
+                      </w:r>
+                      <w:r>
+                        <w:rPr>
+                          <w:b/>
+                        </w:rPr>
+                        <w:t>: Drunk_AgentFramework.py</w:t>
+                      </w:r>
+                    </w:p>
+                  </w:txbxContent>
+                </v:textbox>
+              </v:shape>
+            </w:pict>
+          </mc:Fallback>
+        </mc:AlternateContent>
+      </w:r>
+    </w:p>
+    <w:p>
+      <w:bookmarkStart w:id="0" w:name="_GoBack"/>
+      <w:bookmarkEnd w:id="0"/>
+    </w:p>
+    <w:p>
+      <w:pPr>
+        <w:tabs>
+          <w:tab w:val="left" w:pos="3531"/>
+        </w:tabs>
+      </w:pPr>
+      <w:r>
+        <w:rPr>
+          <w:noProof/>
+        </w:rPr>
+        <mc:AlternateContent>
+          <mc:Choice Requires="wps">
+            <w:drawing>
               <wp:anchor distT="0" distB="0" distL="114300" distR="114300" simplePos="0" relativeHeight="251667456" behindDoc="0" locked="0" layoutInCell="1" allowOverlap="1">
                 <wp:simplePos x="0" y="0"/>
                 <wp:positionH relativeFrom="column">
-                  <wp:posOffset>2027250</wp:posOffset>
+                  <wp:posOffset>2026340</wp:posOffset>
                 </wp:positionH>
                 <wp:positionV relativeFrom="paragraph">
-                  <wp:posOffset>3508127</wp:posOffset>
+                  <wp:posOffset>635635</wp:posOffset>
                 </wp:positionV>
                 <wp:extent cx="1240735" cy="0"/>
                 <wp:effectExtent l="0" t="0" r="17145" b="12700"/>
@@ -214,7 +849,7 @@
           </mc:Choice>
           <mc:Fallback>
             <w:pict>
-              <v:line w14:anchorId="23BFA315" id="Straight Connector 11" o:spid="_x0000_s1026" style="position:absolute;z-index:251667456;visibility:visible;mso-wrap-style:square;mso-wrap-distance-left:9pt;mso-wrap-distance-top:0;mso-wrap-distance-right:9pt;mso-wrap-distance-bottom:0;mso-position-horizontal:absolute;mso-position-horizontal-relative:text;mso-position-vertical:absolute;mso-position-vertical-relative:text" from="159.65pt,276.25pt" to="257.35pt,276.25pt" o:gfxdata="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" strokecolor="black [3200]" strokeweight="1pt">
+              <v:line w14:anchorId="697C1D1E" id="Straight Connector 11" o:spid="_x0000_s1026" style="position:absolute;z-index:251667456;visibility:visible;mso-wrap-style:square;mso-wrap-distance-left:9pt;mso-wrap-distance-top:0;mso-wrap-distance-right:9pt;mso-wrap-distance-bottom:0;mso-position-horizontal:absolute;mso-position-horizontal-relative:text;mso-position-vertical:absolute;mso-position-vertical-relative:text" from="159.55pt,50.05pt" to="257.25pt,50.05pt" o:gfxdata="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" strokecolor="black [3200]" strokeweight="1pt">
                 <v:stroke joinstyle="miter"/>
               </v:line>
             </w:pict>
@@ -234,10 +869,10 @@
                   <wp:posOffset>7951</wp:posOffset>
                 </wp:positionH>
                 <wp:positionV relativeFrom="paragraph">
-                  <wp:posOffset>3754700</wp:posOffset>
+                  <wp:posOffset>633426</wp:posOffset>
                 </wp:positionV>
-                <wp:extent cx="2019300" cy="476388"/>
-                <wp:effectExtent l="0" t="0" r="12700" b="19050"/>
+                <wp:extent cx="2019300" cy="1463040"/>
+                <wp:effectExtent l="0" t="0" r="12700" b="10160"/>
                 <wp:wrapNone/>
                 <wp:docPr id="9" name="Text Box 9"/>
                 <wp:cNvGraphicFramePr/>
@@ -248,7 +883,7 @@
                       <wps:spPr>
                         <a:xfrm>
                           <a:off x="0" y="0"/>
-                          <a:ext cx="2019300" cy="476388"/>
+                          <a:ext cx="2019300" cy="1463040"/>
                         </a:xfrm>
                         <a:prstGeom prst="rect">
                           <a:avLst/>
@@ -266,7 +901,114 @@
                         <w:txbxContent>
                           <w:p>
                             <w:r>
-                              <w:t>+Methods for the agents</w:t>
+                              <w:t>+</w:t>
+                            </w:r>
+                            <w:proofErr w:type="spellStart"/>
+                            <w:r>
+                              <w:t>self.environment</w:t>
+                            </w:r>
+                            <w:proofErr w:type="spellEnd"/>
+                            <w:r>
+                              <w:t xml:space="preserve"> = </w:t>
+                            </w:r>
+                            <w:r>
+                              <w:t>list</w:t>
+                            </w:r>
+                          </w:p>
+                          <w:p>
+                            <w:r>
+                              <w:t>+</w:t>
+                            </w:r>
+                            <w:proofErr w:type="spellStart"/>
+                            <w:r>
+                              <w:t>self.agents</w:t>
+                            </w:r>
+                            <w:proofErr w:type="spellEnd"/>
+                            <w:r>
+                              <w:t xml:space="preserve"> = </w:t>
+                            </w:r>
+                            <w:proofErr w:type="spellStart"/>
+                            <w:r>
+                              <w:t>int</w:t>
+                            </w:r>
+                            <w:proofErr w:type="spellEnd"/>
+                          </w:p>
+                          <w:p>
+                            <w:r>
+                              <w:t>+</w:t>
+                            </w:r>
+                            <w:proofErr w:type="spellStart"/>
+                            <w:r>
+                              <w:t>self.housenumber</w:t>
+                            </w:r>
+                            <w:proofErr w:type="spellEnd"/>
+                            <w:r>
+                              <w:t xml:space="preserve"> = </w:t>
+                            </w:r>
+                            <w:proofErr w:type="spellStart"/>
+                            <w:r>
+                              <w:t>int</w:t>
+                            </w:r>
+                            <w:proofErr w:type="spellEnd"/>
+                          </w:p>
+                          <w:p>
+                            <w:r>
+                              <w:t>+</w:t>
+                            </w:r>
+                            <w:proofErr w:type="spellStart"/>
+                            <w:r>
+                              <w:t>self._x</w:t>
+                            </w:r>
+                            <w:proofErr w:type="spellEnd"/>
+                            <w:r>
+                              <w:t xml:space="preserve"> = </w:t>
+                            </w:r>
+                            <w:proofErr w:type="spellStart"/>
+                            <w:r>
+                              <w:t>int</w:t>
+                            </w:r>
+                            <w:proofErr w:type="spellEnd"/>
+                          </w:p>
+                          <w:p>
+                            <w:r>
+                              <w:t>+</w:t>
+                            </w:r>
+                            <w:proofErr w:type="spellStart"/>
+                            <w:r>
+                              <w:t>self._y</w:t>
+                            </w:r>
+                            <w:proofErr w:type="spellEnd"/>
+                            <w:r>
+                              <w:t xml:space="preserve"> =</w:t>
+                            </w:r>
+                            <w:r>
+                              <w:t xml:space="preserve"> </w:t>
+                            </w:r>
+                            <w:proofErr w:type="spellStart"/>
+                            <w:r>
+                              <w:t>int</w:t>
+                            </w:r>
+                            <w:proofErr w:type="spellEnd"/>
+                            <w:r>
+                              <w:t xml:space="preserve"> </w:t>
+                            </w:r>
+                          </w:p>
+                          <w:p>
+                            <w:r>
+                              <w:t>+</w:t>
+                            </w:r>
+                            <w:proofErr w:type="spellStart"/>
+                            <w:r>
+                              <w:t>self.got_home</w:t>
+                            </w:r>
+                            <w:proofErr w:type="spellEnd"/>
+                            <w:r>
+                              <w:t xml:space="preserve"> = False</w:t>
+                            </w:r>
+                          </w:p>
+                          <w:p>
+                            <w:r>
+                              <w:t>+move()</w:t>
                             </w:r>
                           </w:p>
                         </w:txbxContent>
@@ -280,21 +1022,127 @@
                     </wps:wsp>
                   </a:graphicData>
                 </a:graphic>
+                <wp14:sizeRelV relativeFrom="margin">
+                  <wp14:pctHeight>0</wp14:pctHeight>
+                </wp14:sizeRelV>
               </wp:anchor>
             </w:drawing>
           </mc:Choice>
           <mc:Fallback>
             <w:pict>
-              <v:shapetype id="_x0000_t202" coordsize="21600,21600" o:spt="202" path="m,l,21600r21600,l21600,xe">
-                <v:stroke joinstyle="miter"/>
-                <v:path gradientshapeok="t" o:connecttype="rect"/>
-              </v:shapetype>
-              <v:shape id="Text Box 9" o:spid="_x0000_s1026" type="#_x0000_t202" style="position:absolute;margin-left:.65pt;margin-top:295.65pt;width:159pt;height:37.5pt;z-index:251666432;visibility:visible;mso-wrap-style:square;mso-wrap-distance-left:9pt;mso-wrap-distance-top:0;mso-wrap-distance-right:9pt;mso-wrap-distance-bottom:0;mso-position-horizontal:absolute;mso-position-horizontal-relative:text;mso-position-vertical:absolute;mso-position-vertical-relative:text;v-text-anchor:top" o:gfxdata="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" fillcolor="white [3201]" strokeweight=".5pt">
+              <v:shape id="Text Box 9" o:spid="_x0000_s1030" type="#_x0000_t202" style="position:absolute;margin-left:.65pt;margin-top:49.9pt;width:159pt;height:115.2pt;z-index:251666432;visibility:visible;mso-wrap-style:square;mso-height-percent:0;mso-wrap-distance-left:9pt;mso-wrap-distance-top:0;mso-wrap-distance-right:9pt;mso-wrap-distance-bottom:0;mso-position-horizontal:absolute;mso-position-horizontal-relative:text;mso-position-vertical:absolute;mso-position-vertical-relative:text;mso-height-percent:0;mso-height-relative:margin;v-text-anchor:top" o:gfxdata="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" fillcolor="white [3201]" strokeweight=".5pt">
                 <v:textbox>
                   <w:txbxContent>
                     <w:p>
                       <w:r>
-                        <w:t>+Methods for the agents</w:t>
+                        <w:t>+</w:t>
+                      </w:r>
+                      <w:proofErr w:type="spellStart"/>
+                      <w:r>
+                        <w:t>self.environment</w:t>
+                      </w:r>
+                      <w:proofErr w:type="spellEnd"/>
+                      <w:r>
+                        <w:t xml:space="preserve"> = </w:t>
+                      </w:r>
+                      <w:r>
+                        <w:t>list</w:t>
+                      </w:r>
+                    </w:p>
+                    <w:p>
+                      <w:r>
+                        <w:t>+</w:t>
+                      </w:r>
+                      <w:proofErr w:type="spellStart"/>
+                      <w:r>
+                        <w:t>self.agents</w:t>
+                      </w:r>
+                      <w:proofErr w:type="spellEnd"/>
+                      <w:r>
+                        <w:t xml:space="preserve"> = </w:t>
+                      </w:r>
+                      <w:proofErr w:type="spellStart"/>
+                      <w:r>
+                        <w:t>int</w:t>
+                      </w:r>
+                      <w:proofErr w:type="spellEnd"/>
+                    </w:p>
+                    <w:p>
+                      <w:r>
+                        <w:t>+</w:t>
+                      </w:r>
+                      <w:proofErr w:type="spellStart"/>
+                      <w:r>
+                        <w:t>self.housenumber</w:t>
+                      </w:r>
+                      <w:proofErr w:type="spellEnd"/>
+                      <w:r>
+                        <w:t xml:space="preserve"> = </w:t>
+                      </w:r>
+                      <w:proofErr w:type="spellStart"/>
+                      <w:r>
+                        <w:t>int</w:t>
+                      </w:r>
+                      <w:proofErr w:type="spellEnd"/>
+                    </w:p>
+                    <w:p>
+                      <w:r>
+                        <w:t>+</w:t>
+                      </w:r>
+                      <w:proofErr w:type="spellStart"/>
+                      <w:r>
+                        <w:t>self._x</w:t>
+                      </w:r>
+                      <w:proofErr w:type="spellEnd"/>
+                      <w:r>
+                        <w:t xml:space="preserve"> = </w:t>
+                      </w:r>
+                      <w:proofErr w:type="spellStart"/>
+                      <w:r>
+                        <w:t>int</w:t>
+                      </w:r>
+                      <w:proofErr w:type="spellEnd"/>
+                    </w:p>
+                    <w:p>
+                      <w:r>
+                        <w:t>+</w:t>
+                      </w:r>
+                      <w:proofErr w:type="spellStart"/>
+                      <w:r>
+                        <w:t>self._y</w:t>
+                      </w:r>
+                      <w:proofErr w:type="spellEnd"/>
+                      <w:r>
+                        <w:t xml:space="preserve"> =</w:t>
+                      </w:r>
+                      <w:r>
+                        <w:t xml:space="preserve"> </w:t>
+                      </w:r>
+                      <w:proofErr w:type="spellStart"/>
+                      <w:r>
+                        <w:t>int</w:t>
+                      </w:r>
+                      <w:proofErr w:type="spellEnd"/>
+                      <w:r>
+                        <w:t xml:space="preserve"> </w:t>
+                      </w:r>
+                    </w:p>
+                    <w:p>
+                      <w:r>
+                        <w:t>+</w:t>
+                      </w:r>
+                      <w:proofErr w:type="spellStart"/>
+                      <w:r>
+                        <w:t>self.got_home</w:t>
+                      </w:r>
+                      <w:proofErr w:type="spellEnd"/>
+                      <w:r>
+                        <w:t xml:space="preserve"> = False</w:t>
+                      </w:r>
+                    </w:p>
+                    <w:p>
+                      <w:r>
+                        <w:t>+move()</w:t>
                       </w:r>
                     </w:p>
                   </w:txbxContent>
@@ -314,13 +1162,13 @@
               <wp:anchor distT="0" distB="0" distL="114300" distR="114300" simplePos="0" relativeHeight="251665408" behindDoc="0" locked="0" layoutInCell="1" allowOverlap="1">
                 <wp:simplePos x="0" y="0"/>
                 <wp:positionH relativeFrom="column">
-                  <wp:posOffset>7951</wp:posOffset>
+                  <wp:posOffset>7620</wp:posOffset>
                 </wp:positionH>
                 <wp:positionV relativeFrom="paragraph">
-                  <wp:posOffset>3253188</wp:posOffset>
+                  <wp:posOffset>164409</wp:posOffset>
                 </wp:positionV>
-                <wp:extent cx="2019300" cy="501429"/>
-                <wp:effectExtent l="0" t="0" r="12700" b="6985"/>
+                <wp:extent cx="2019300" cy="469154"/>
+                <wp:effectExtent l="0" t="0" r="12700" b="13970"/>
                 <wp:wrapNone/>
                 <wp:docPr id="8" name="Text Box 8"/>
                 <wp:cNvGraphicFramePr/>
@@ -331,7 +1179,7 @@
                       <wps:spPr>
                         <a:xfrm>
                           <a:off x="0" y="0"/>
-                          <a:ext cx="2019300" cy="501429"/>
+                          <a:ext cx="2019300" cy="469154"/>
                         </a:xfrm>
                         <a:prstGeom prst="rect">
                           <a:avLst/>
@@ -363,12 +1211,15 @@
                     </wps:wsp>
                   </a:graphicData>
                 </a:graphic>
+                <wp14:sizeRelV relativeFrom="margin">
+                  <wp14:pctHeight>0</wp14:pctHeight>
+                </wp14:sizeRelV>
               </wp:anchor>
             </w:drawing>
           </mc:Choice>
           <mc:Fallback>
             <w:pict>
-              <v:shape id="Text Box 8" o:spid="_x0000_s1027" type="#_x0000_t202" style="position:absolute;margin-left:.65pt;margin-top:256.15pt;width:159pt;height:39.5pt;z-index:251665408;visibility:visible;mso-wrap-style:square;mso-wrap-distance-left:9pt;mso-wrap-distance-top:0;mso-wrap-distance-right:9pt;mso-wrap-distance-bottom:0;mso-position-horizontal:absolute;mso-position-horizontal-relative:text;mso-position-vertical:absolute;mso-position-vertical-relative:text;v-text-anchor:top" o:gfxdata="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" fillcolor="white [3201]" strokeweight=".5pt">
+              <v:shape id="Text Box 8" o:spid="_x0000_s1031" type="#_x0000_t202" style="position:absolute;margin-left:.6pt;margin-top:12.95pt;width:159pt;height:36.95pt;z-index:251665408;visibility:visible;mso-wrap-style:square;mso-height-percent:0;mso-wrap-distance-left:9pt;mso-wrap-distance-top:0;mso-wrap-distance-right:9pt;mso-wrap-distance-bottom:0;mso-position-horizontal:absolute;mso-position-horizontal-relative:text;mso-position-vertical:absolute;mso-position-vertical-relative:text;mso-height-percent:0;mso-height-relative:margin;v-text-anchor:top" o:gfxdata="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" fillcolor="white [3201]" strokeweight=".5pt">
                 <v:textbox>
                   <w:txbxContent>
                     <w:p>
@@ -384,489 +1235,16 @@
         </mc:AlternateContent>
       </w:r>
       <w:r>
-        <w:rPr>
-          <w:noProof/>
-        </w:rPr>
-        <mc:AlternateContent>
-          <mc:Choice Requires="wps">
-            <w:drawing>
-              <wp:anchor distT="0" distB="0" distL="114300" distR="114300" simplePos="0" relativeHeight="251664384" behindDoc="0" locked="0" layoutInCell="1" allowOverlap="1">
-                <wp:simplePos x="0" y="0"/>
-                <wp:positionH relativeFrom="column">
-                  <wp:posOffset>7951</wp:posOffset>
-                </wp:positionH>
-                <wp:positionV relativeFrom="paragraph">
-                  <wp:posOffset>2784558</wp:posOffset>
-                </wp:positionV>
-                <wp:extent cx="2019300" cy="469127"/>
-                <wp:effectExtent l="0" t="0" r="12700" b="13970"/>
-                <wp:wrapNone/>
-                <wp:docPr id="6" name="Text Box 6"/>
-                <wp:cNvGraphicFramePr/>
-                <a:graphic xmlns:a="http://schemas.openxmlformats.org/drawingml/2006/main">
-                  <a:graphicData uri="http://schemas.microsoft.com/office/word/2010/wordprocessingShape">
-                    <wps:wsp>
-                      <wps:cNvSpPr txBox="1"/>
-                      <wps:spPr>
-                        <a:xfrm>
-                          <a:off x="0" y="0"/>
-                          <a:ext cx="2019300" cy="469127"/>
-                        </a:xfrm>
-                        <a:prstGeom prst="rect">
-                          <a:avLst/>
-                        </a:prstGeom>
-                        <a:solidFill>
-                          <a:schemeClr val="lt1"/>
-                        </a:solidFill>
-                        <a:ln w="6350">
-                          <a:solidFill>
-                            <a:prstClr val="black"/>
-                          </a:solidFill>
-                        </a:ln>
-                      </wps:spPr>
-                      <wps:txbx>
-                        <w:txbxContent>
-                          <w:p>
-                            <w:r>
-                              <w:t>Agent</w:t>
-                            </w:r>
-                          </w:p>
-                        </w:txbxContent>
-                      </wps:txbx>
-                      <wps:bodyPr rot="0" spcFirstLastPara="0" vertOverflow="overflow" horzOverflow="overflow" vert="horz" wrap="square" lIns="91440" tIns="45720" rIns="91440" bIns="45720" numCol="1" spcCol="0" rtlCol="0" fromWordArt="0" anchor="t" anchorCtr="0" forceAA="0" compatLnSpc="1">
-                        <a:prstTxWarp prst="textNoShape">
-                          <a:avLst/>
-                        </a:prstTxWarp>
-                        <a:noAutofit/>
-                      </wps:bodyPr>
-                    </wps:wsp>
-                  </a:graphicData>
-                </a:graphic>
-              </wp:anchor>
-            </w:drawing>
-          </mc:Choice>
-          <mc:Fallback>
-            <w:pict>
-              <v:shape id="Text Box 6" o:spid="_x0000_s1028" type="#_x0000_t202" style="position:absolute;margin-left:.65pt;margin-top:219.25pt;width:159pt;height:36.95pt;z-index:251664384;visibility:visible;mso-wrap-style:square;mso-wrap-distance-left:9pt;mso-wrap-distance-top:0;mso-wrap-distance-right:9pt;mso-wrap-distance-bottom:0;mso-position-horizontal:absolute;mso-position-horizontal-relative:text;mso-position-vertical:absolute;mso-position-vertical-relative:text;v-text-anchor:top" o:gfxdata="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" fillcolor="white [3201]" strokeweight=".5pt">
-                <v:textbox>
-                  <w:txbxContent>
-                    <w:p>
-                      <w:r>
-                        <w:t>Agent</w:t>
-                      </w:r>
-                    </w:p>
-                  </w:txbxContent>
-                </v:textbox>
-              </v:shape>
-            </w:pict>
-          </mc:Fallback>
-        </mc:AlternateContent>
-      </w:r>
-      <w:r>
-        <w:rPr>
-          <w:noProof/>
-        </w:rPr>
-        <mc:AlternateContent>
-          <mc:Choice Requires="wps">
-            <w:drawing>
-              <wp:anchor distT="0" distB="0" distL="114300" distR="114300" simplePos="0" relativeHeight="251663360" behindDoc="0" locked="0" layoutInCell="1" allowOverlap="1">
-                <wp:simplePos x="0" y="0"/>
-                <wp:positionH relativeFrom="column">
-                  <wp:posOffset>7951</wp:posOffset>
-                </wp:positionH>
-                <wp:positionV relativeFrom="paragraph">
-                  <wp:posOffset>2784558</wp:posOffset>
-                </wp:positionV>
-                <wp:extent cx="2019632" cy="1447137"/>
-                <wp:effectExtent l="0" t="0" r="12700" b="13970"/>
-                <wp:wrapNone/>
-                <wp:docPr id="5" name="Rectangle 5"/>
-                <wp:cNvGraphicFramePr/>
-                <a:graphic xmlns:a="http://schemas.openxmlformats.org/drawingml/2006/main">
-                  <a:graphicData uri="http://schemas.microsoft.com/office/word/2010/wordprocessingShape">
-                    <wps:wsp>
-                      <wps:cNvSpPr/>
-                      <wps:spPr>
-                        <a:xfrm>
-                          <a:off x="0" y="0"/>
-                          <a:ext cx="2019632" cy="1447137"/>
-                        </a:xfrm>
-                        <a:prstGeom prst="rect">
-                          <a:avLst/>
-                        </a:prstGeom>
-                        <a:noFill/>
-                      </wps:spPr>
-                      <wps:style>
-                        <a:lnRef idx="2">
-                          <a:schemeClr val="accent1">
-                            <a:shade val="50000"/>
-                          </a:schemeClr>
-                        </a:lnRef>
-                        <a:fillRef idx="1">
-                          <a:schemeClr val="accent1"/>
-                        </a:fillRef>
-                        <a:effectRef idx="0">
-                          <a:schemeClr val="accent1"/>
-                        </a:effectRef>
-                        <a:fontRef idx="minor">
-                          <a:schemeClr val="lt1"/>
-                        </a:fontRef>
-                      </wps:style>
-                      <wps:bodyPr rot="0" spcFirstLastPara="0" vertOverflow="overflow" horzOverflow="overflow" vert="horz" wrap="square" lIns="91440" tIns="45720" rIns="91440" bIns="45720" numCol="1" spcCol="0" rtlCol="0" fromWordArt="0" anchor="ctr" anchorCtr="0" forceAA="0" compatLnSpc="1">
-                        <a:prstTxWarp prst="textNoShape">
-                          <a:avLst/>
-                        </a:prstTxWarp>
-                        <a:noAutofit/>
-                      </wps:bodyPr>
-                    </wps:wsp>
-                  </a:graphicData>
-                </a:graphic>
-              </wp:anchor>
-            </w:drawing>
-          </mc:Choice>
-          <mc:Fallback>
-            <w:pict>
-              <v:rect w14:anchorId="7946A7B1" id="Rectangle 5" o:spid="_x0000_s1026" style="position:absolute;margin-left:.65pt;margin-top:219.25pt;width:159.05pt;height:113.95pt;z-index:251663360;visibility:visible;mso-wrap-style:square;mso-wrap-distance-left:9pt;mso-wrap-distance-top:0;mso-wrap-distance-right:9pt;mso-wrap-distance-bottom:0;mso-position-horizontal:absolute;mso-position-horizontal-relative:text;mso-position-vertical:absolute;mso-position-vertical-relative:text;v-text-anchor:middle" o:gfxdata="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" filled="f" strokecolor="#1f3763 [1604]" strokeweight="1pt"/>
-            </w:pict>
-          </mc:Fallback>
-        </mc:AlternateContent>
-      </w:r>
-      <w:r>
-        <w:rPr>
-          <w:noProof/>
-        </w:rPr>
-        <mc:AlternateContent>
-          <mc:Choice Requires="wps">
-            <w:drawing>
-              <wp:anchor distT="0" distB="0" distL="114300" distR="114300" simplePos="0" relativeHeight="251662336" behindDoc="0" locked="0" layoutInCell="1" allowOverlap="1">
-                <wp:simplePos x="0" y="0"/>
-                <wp:positionH relativeFrom="column">
-                  <wp:posOffset>1431235</wp:posOffset>
-                </wp:positionH>
-                <wp:positionV relativeFrom="paragraph">
-                  <wp:posOffset>1544044</wp:posOffset>
-                </wp:positionV>
-                <wp:extent cx="2750820" cy="532544"/>
-                <wp:effectExtent l="0" t="0" r="17780" b="13970"/>
-                <wp:wrapNone/>
-                <wp:docPr id="4" name="Text Box 4"/>
-                <wp:cNvGraphicFramePr/>
-                <a:graphic xmlns:a="http://schemas.openxmlformats.org/drawingml/2006/main">
-                  <a:graphicData uri="http://schemas.microsoft.com/office/word/2010/wordprocessingShape">
-                    <wps:wsp>
-                      <wps:cNvSpPr txBox="1"/>
-                      <wps:spPr>
-                        <a:xfrm>
-                          <a:off x="0" y="0"/>
-                          <a:ext cx="2750820" cy="532544"/>
-                        </a:xfrm>
-                        <a:prstGeom prst="rect">
-                          <a:avLst/>
-                        </a:prstGeom>
-                        <a:solidFill>
-                          <a:schemeClr val="lt1"/>
-                        </a:solidFill>
-                        <a:ln w="6350">
-                          <a:solidFill>
-                            <a:prstClr val="black"/>
-                          </a:solidFill>
-                        </a:ln>
-                      </wps:spPr>
-                      <wps:txbx>
-                        <w:txbxContent>
-                          <w:p>
-                            <w:r>
-                              <w:t xml:space="preserve">+whatever function the model does with the agents </w:t>
-                            </w:r>
-                          </w:p>
-                        </w:txbxContent>
-                      </wps:txbx>
-                      <wps:bodyPr rot="0" spcFirstLastPara="0" vertOverflow="overflow" horzOverflow="overflow" vert="horz" wrap="square" lIns="91440" tIns="45720" rIns="91440" bIns="45720" numCol="1" spcCol="0" rtlCol="0" fromWordArt="0" anchor="t" anchorCtr="0" forceAA="0" compatLnSpc="1">
-                        <a:prstTxWarp prst="textNoShape">
-                          <a:avLst/>
-                        </a:prstTxWarp>
-                        <a:noAutofit/>
-                      </wps:bodyPr>
-                    </wps:wsp>
-                  </a:graphicData>
-                </a:graphic>
-              </wp:anchor>
-            </w:drawing>
-          </mc:Choice>
-          <mc:Fallback>
-            <w:pict>
-              <v:shape id="Text Box 4" o:spid="_x0000_s1029" type="#_x0000_t202" style="position:absolute;margin-left:112.7pt;margin-top:121.6pt;width:216.6pt;height:41.95pt;z-index:251662336;visibility:visible;mso-wrap-style:square;mso-wrap-distance-left:9pt;mso-wrap-distance-top:0;mso-wrap-distance-right:9pt;mso-wrap-distance-bottom:0;mso-position-horizontal:absolute;mso-position-horizontal-relative:text;mso-position-vertical:absolute;mso-position-vertical-relative:text;v-text-anchor:top" o:gfxdata="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" fillcolor="white [3201]" strokeweight=".5pt">
-                <v:textbox>
-                  <w:txbxContent>
-                    <w:p>
-                      <w:r>
-                        <w:t xml:space="preserve">+whatever function the model does with the agents </w:t>
-                      </w:r>
-                    </w:p>
-                  </w:txbxContent>
-                </v:textbox>
-              </v:shape>
-            </w:pict>
-          </mc:Fallback>
-        </mc:AlternateContent>
-      </w:r>
-      <w:r>
-        <w:rPr>
-          <w:noProof/>
-        </w:rPr>
-        <mc:AlternateContent>
-          <mc:Choice Requires="wps">
-            <w:drawing>
-              <wp:anchor distT="0" distB="0" distL="114300" distR="114300" simplePos="0" relativeHeight="251661312" behindDoc="0" locked="0" layoutInCell="1" allowOverlap="1">
-                <wp:simplePos x="0" y="0"/>
-                <wp:positionH relativeFrom="column">
-                  <wp:posOffset>1431235</wp:posOffset>
-                </wp:positionH>
-                <wp:positionV relativeFrom="paragraph">
-                  <wp:posOffset>931683</wp:posOffset>
-                </wp:positionV>
-                <wp:extent cx="2750820" cy="612471"/>
-                <wp:effectExtent l="0" t="0" r="17780" b="10160"/>
-                <wp:wrapNone/>
-                <wp:docPr id="3" name="Text Box 3"/>
-                <wp:cNvGraphicFramePr/>
-                <a:graphic xmlns:a="http://schemas.openxmlformats.org/drawingml/2006/main">
-                  <a:graphicData uri="http://schemas.microsoft.com/office/word/2010/wordprocessingShape">
-                    <wps:wsp>
-                      <wps:cNvSpPr txBox="1"/>
-                      <wps:spPr>
-                        <a:xfrm>
-                          <a:off x="0" y="0"/>
-                          <a:ext cx="2750820" cy="612471"/>
-                        </a:xfrm>
-                        <a:prstGeom prst="rect">
-                          <a:avLst/>
-                        </a:prstGeom>
-                        <a:solidFill>
-                          <a:schemeClr val="lt1"/>
-                        </a:solidFill>
-                        <a:ln w="6350">
-                          <a:solidFill>
-                            <a:prstClr val="black"/>
-                          </a:solidFill>
-                        </a:ln>
-                      </wps:spPr>
-                      <wps:txbx>
-                        <w:txbxContent>
-                          <w:p>
-                            <w:r>
-                              <w:t xml:space="preserve">+agents: Agent </w:t>
-                            </w:r>
-                          </w:p>
-                          <w:p/>
-                        </w:txbxContent>
-                      </wps:txbx>
-                      <wps:bodyPr rot="0" spcFirstLastPara="0" vertOverflow="overflow" horzOverflow="overflow" vert="horz" wrap="square" lIns="91440" tIns="45720" rIns="91440" bIns="45720" numCol="1" spcCol="0" rtlCol="0" fromWordArt="0" anchor="t" anchorCtr="0" forceAA="0" compatLnSpc="1">
-                        <a:prstTxWarp prst="textNoShape">
-                          <a:avLst/>
-                        </a:prstTxWarp>
-                        <a:noAutofit/>
-                      </wps:bodyPr>
-                    </wps:wsp>
-                  </a:graphicData>
-                </a:graphic>
-              </wp:anchor>
-            </w:drawing>
-          </mc:Choice>
-          <mc:Fallback>
-            <w:pict>
-              <v:shape id="Text Box 3" o:spid="_x0000_s1030" type="#_x0000_t202" style="position:absolute;margin-left:112.7pt;margin-top:73.35pt;width:216.6pt;height:48.25pt;z-index:251661312;visibility:visible;mso-wrap-style:square;mso-wrap-distance-left:9pt;mso-wrap-distance-top:0;mso-wrap-distance-right:9pt;mso-wrap-distance-bottom:0;mso-position-horizontal:absolute;mso-position-horizontal-relative:text;mso-position-vertical:absolute;mso-position-vertical-relative:text;v-text-anchor:top" o:gfxdata="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" fillcolor="white [3201]" strokeweight=".5pt">
-                <v:textbox>
-                  <w:txbxContent>
-                    <w:p>
-                      <w:r>
-                        <w:t xml:space="preserve">+agents: Agent </w:t>
-                      </w:r>
-                    </w:p>
-                    <w:p/>
-                  </w:txbxContent>
-                </v:textbox>
-              </v:shape>
-            </w:pict>
-          </mc:Fallback>
-        </mc:AlternateContent>
-      </w:r>
-      <w:r>
-        <w:rPr>
-          <w:noProof/>
-        </w:rPr>
-        <mc:AlternateContent>
-          <mc:Choice Requires="wps">
-            <w:drawing>
-              <wp:anchor distT="0" distB="0" distL="114300" distR="114300" simplePos="0" relativeHeight="251660288" behindDoc="0" locked="0" layoutInCell="1" allowOverlap="1">
-                <wp:simplePos x="0" y="0"/>
-                <wp:positionH relativeFrom="column">
-                  <wp:posOffset>1431235</wp:posOffset>
-                </wp:positionH>
-                <wp:positionV relativeFrom="paragraph">
-                  <wp:posOffset>438923</wp:posOffset>
-                </wp:positionV>
-                <wp:extent cx="2750820" cy="492981"/>
-                <wp:effectExtent l="0" t="0" r="17780" b="15240"/>
-                <wp:wrapNone/>
-                <wp:docPr id="2" name="Text Box 2"/>
-                <wp:cNvGraphicFramePr/>
-                <a:graphic xmlns:a="http://schemas.openxmlformats.org/drawingml/2006/main">
-                  <a:graphicData uri="http://schemas.microsoft.com/office/word/2010/wordprocessingShape">
-                    <wps:wsp>
-                      <wps:cNvSpPr txBox="1"/>
-                      <wps:spPr>
-                        <a:xfrm>
-                          <a:off x="0" y="0"/>
-                          <a:ext cx="2750820" cy="492981"/>
-                        </a:xfrm>
-                        <a:prstGeom prst="rect">
-                          <a:avLst/>
-                        </a:prstGeom>
-                        <a:solidFill>
-                          <a:schemeClr val="lt1"/>
-                        </a:solidFill>
-                        <a:ln w="6350">
-                          <a:solidFill>
-                            <a:prstClr val="black"/>
-                          </a:solidFill>
-                        </a:ln>
-                      </wps:spPr>
-                      <wps:txbx>
-                        <w:txbxContent>
-                          <w:p>
-                            <w:r>
-                              <w:t xml:space="preserve">Model </w:t>
-                            </w:r>
-                          </w:p>
-                        </w:txbxContent>
-                      </wps:txbx>
-                      <wps:bodyPr rot="0" spcFirstLastPara="0" vertOverflow="overflow" horzOverflow="overflow" vert="horz" wrap="square" lIns="91440" tIns="45720" rIns="91440" bIns="45720" numCol="1" spcCol="0" rtlCol="0" fromWordArt="0" anchor="t" anchorCtr="0" forceAA="0" compatLnSpc="1">
-                        <a:prstTxWarp prst="textNoShape">
-                          <a:avLst/>
-                        </a:prstTxWarp>
-                        <a:noAutofit/>
-                      </wps:bodyPr>
-                    </wps:wsp>
-                  </a:graphicData>
-                </a:graphic>
-              </wp:anchor>
-            </w:drawing>
-          </mc:Choice>
-          <mc:Fallback>
-            <w:pict>
-              <v:shape id="Text Box 2" o:spid="_x0000_s1031" type="#_x0000_t202" style="position:absolute;margin-left:112.7pt;margin-top:34.55pt;width:216.6pt;height:38.8pt;z-index:251660288;visibility:visible;mso-wrap-style:square;mso-wrap-distance-left:9pt;mso-wrap-distance-top:0;mso-wrap-distance-right:9pt;mso-wrap-distance-bottom:0;mso-position-horizontal:absolute;mso-position-horizontal-relative:text;mso-position-vertical:absolute;mso-position-vertical-relative:text;v-text-anchor:top" o:gfxdata="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" fillcolor="white [3201]" strokeweight=".5pt">
-                <v:textbox>
-                  <w:txbxContent>
-                    <w:p>
-                      <w:r>
-                        <w:t xml:space="preserve">Model </w:t>
-                      </w:r>
-                    </w:p>
-                  </w:txbxContent>
-                </v:textbox>
-              </v:shape>
-            </w:pict>
-          </mc:Fallback>
-        </mc:AlternateContent>
-      </w:r>
-      <w:r>
-        <w:rPr>
-          <w:noProof/>
-        </w:rPr>
-        <mc:AlternateContent>
-          <mc:Choice Requires="wps">
-            <w:drawing>
-              <wp:anchor distT="0" distB="0" distL="114300" distR="114300" simplePos="0" relativeHeight="251659264" behindDoc="0" locked="0" layoutInCell="1" allowOverlap="1">
-                <wp:simplePos x="0" y="0"/>
-                <wp:positionH relativeFrom="column">
-                  <wp:posOffset>1430821</wp:posOffset>
-                </wp:positionH>
-                <wp:positionV relativeFrom="paragraph">
-                  <wp:posOffset>438371</wp:posOffset>
-                </wp:positionV>
-                <wp:extent cx="2751151" cy="1637969"/>
-                <wp:effectExtent l="0" t="0" r="17780" b="13335"/>
-                <wp:wrapNone/>
-                <wp:docPr id="1" name="Rectangle 1"/>
-                <wp:cNvGraphicFramePr/>
-                <a:graphic xmlns:a="http://schemas.openxmlformats.org/drawingml/2006/main">
-                  <a:graphicData uri="http://schemas.microsoft.com/office/word/2010/wordprocessingShape">
-                    <wps:wsp>
-                      <wps:cNvSpPr/>
-                      <wps:spPr>
-                        <a:xfrm>
-                          <a:off x="0" y="0"/>
-                          <a:ext cx="2751151" cy="1637969"/>
-                        </a:xfrm>
-                        <a:prstGeom prst="rect">
-                          <a:avLst/>
-                        </a:prstGeom>
-                        <a:noFill/>
-                      </wps:spPr>
-                      <wps:style>
-                        <a:lnRef idx="2">
-                          <a:schemeClr val="accent1">
-                            <a:shade val="50000"/>
-                          </a:schemeClr>
-                        </a:lnRef>
-                        <a:fillRef idx="1">
-                          <a:schemeClr val="accent1"/>
-                        </a:fillRef>
-                        <a:effectRef idx="0">
-                          <a:schemeClr val="accent1"/>
-                        </a:effectRef>
-                        <a:fontRef idx="minor">
-                          <a:schemeClr val="lt1"/>
-                        </a:fontRef>
-                      </wps:style>
-                      <wps:bodyPr rot="0" spcFirstLastPara="0" vertOverflow="overflow" horzOverflow="overflow" vert="horz" wrap="square" lIns="91440" tIns="45720" rIns="91440" bIns="45720" numCol="1" spcCol="0" rtlCol="0" fromWordArt="0" anchor="ctr" anchorCtr="0" forceAA="0" compatLnSpc="1">
-                        <a:prstTxWarp prst="textNoShape">
-                          <a:avLst/>
-                        </a:prstTxWarp>
-                        <a:noAutofit/>
-                      </wps:bodyPr>
-                    </wps:wsp>
-                  </a:graphicData>
-                </a:graphic>
-              </wp:anchor>
-            </w:drawing>
-          </mc:Choice>
-          <mc:Fallback>
-            <w:pict>
-              <v:rect w14:anchorId="7966C3ED" id="Rectangle 1" o:spid="_x0000_s1026" style="position:absolute;margin-left:112.65pt;margin-top:34.5pt;width:216.65pt;height:128.95pt;z-index:251659264;visibility:visible;mso-wrap-style:square;mso-wrap-distance-left:9pt;mso-wrap-distance-top:0;mso-wrap-distance-right:9pt;mso-wrap-distance-bottom:0;mso-position-horizontal:absolute;mso-position-horizontal-relative:text;mso-position-vertical:absolute;mso-position-vertical-relative:text;v-text-anchor:middle" o:gfxdata="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" filled="f" strokecolor="#1f3763 [1604]" strokeweight="1pt"/>
-            </w:pict>
-          </mc:Fallback>
-        </mc:AlternateContent>
+        <w:tab/>
       </w:r>
     </w:p>
-    <w:p/>
-    <w:p/>
-    <w:p/>
-    <w:p/>
-    <w:p/>
-    <w:p/>
-    <w:p/>
-    <w:p/>
-    <w:p/>
-    <w:p/>
-    <w:p/>
     <w:p>
       <w:pPr>
         <w:tabs>
-          <w:tab w:val="left" w:pos="5672"/>
+          <w:tab w:val="left" w:pos="3531"/>
         </w:tabs>
       </w:pPr>
-      <w:r>
-        <w:tab/>
-        <w:t>1</w:t>
-      </w:r>
     </w:p>
-    <w:p/>
-    <w:p/>
-    <w:p/>
-    <w:p/>
-    <w:p/>
     <w:p>
       <w:pPr>
         <w:tabs>
@@ -1303,6 +1681,28 @@
       <w:szCs w:val="32"/>
     </w:rPr>
   </w:style>
+  <w:style w:type="paragraph" w:styleId="Heading2">
+    <w:name w:val="heading 2"/>
+    <w:basedOn w:val="Normal"/>
+    <w:next w:val="Normal"/>
+    <w:link w:val="Heading2Char"/>
+    <w:uiPriority w:val="9"/>
+    <w:unhideWhenUsed/>
+    <w:qFormat/>
+    <w:rsid w:val="00316251"/>
+    <w:pPr>
+      <w:keepNext/>
+      <w:keepLines/>
+      <w:spacing w:before="40"/>
+      <w:outlineLvl w:val="1"/>
+    </w:pPr>
+    <w:rPr>
+      <w:rFonts w:asciiTheme="majorHAnsi" w:eastAsiaTheme="majorEastAsia" w:hAnsiTheme="majorHAnsi" w:cstheme="majorBidi"/>
+      <w:color w:val="2F5496" w:themeColor="accent1" w:themeShade="BF"/>
+      <w:sz w:val="26"/>
+      <w:szCs w:val="26"/>
+    </w:rPr>
+  </w:style>
   <w:style w:type="character" w:default="1" w:styleId="DefaultParagraphFont">
     <w:name w:val="Default Paragraph Font"/>
     <w:uiPriority w:val="1"/>
@@ -1341,6 +1741,19 @@
       <w:color w:val="2F5496" w:themeColor="accent1" w:themeShade="BF"/>
       <w:sz w:val="32"/>
       <w:szCs w:val="32"/>
+    </w:rPr>
+  </w:style>
+  <w:style w:type="character" w:customStyle="1" w:styleId="Heading2Char">
+    <w:name w:val="Heading 2 Char"/>
+    <w:basedOn w:val="DefaultParagraphFont"/>
+    <w:link w:val="Heading2"/>
+    <w:uiPriority w:val="9"/>
+    <w:rsid w:val="00316251"/>
+    <w:rPr>
+      <w:rFonts w:asciiTheme="majorHAnsi" w:eastAsiaTheme="majorEastAsia" w:hAnsiTheme="majorHAnsi" w:cstheme="majorBidi"/>
+      <w:color w:val="2F5496" w:themeColor="accent1" w:themeShade="BF"/>
+      <w:sz w:val="26"/>
+      <w:szCs w:val="26"/>
     </w:rPr>
   </w:style>
 </w:styles>

</xml_diff>